<commit_message>
update Template, update Alert, update template anggota
</commit_message>
<xml_diff>
--- a/templates/Halaman Pengesahan.docx
+++ b/templates/Halaman Pengesahan.docx
@@ -545,36 +545,14 @@
         </w:rPr>
         <w:t>&lt;&lt;#anggota&gt;&gt;</w:t>
       </w:r>
-    </w:p>
-    <w:p>
-      <w:pPr>
-        <w:spacing w:line="240" w:lineRule="auto"/>
+      <w:r>
         <w:rPr>
           <w:rFonts w:ascii="Times New Roman" w:eastAsia="Times New Roman" w:hAnsi="Times New Roman" w:cs="Times New Roman"/>
           <w:sz w:val="24"/>
           <w:szCs w:val="24"/>
           <w:lang w:val="en-US"/>
         </w:rPr>
-      </w:pPr>
-      <w:proofErr w:type="spellStart"/>
-      <w:r>
-        <w:rPr>
-          <w:rFonts w:ascii="Times New Roman" w:eastAsia="Times New Roman" w:hAnsi="Times New Roman" w:cs="Times New Roman"/>
-          <w:sz w:val="24"/>
-          <w:szCs w:val="24"/>
-          <w:lang w:val="en-US"/>
-        </w:rPr>
-        <w:t>Anggota</w:t>
-      </w:r>
-      <w:proofErr w:type="spellEnd"/>
-      <w:r>
-        <w:rPr>
-          <w:rFonts w:ascii="Times New Roman" w:eastAsia="Times New Roman" w:hAnsi="Times New Roman" w:cs="Times New Roman"/>
-          <w:sz w:val="24"/>
-          <w:szCs w:val="24"/>
-          <w:lang w:val="en-US"/>
-        </w:rPr>
-        <w:t xml:space="preserve"> / NIDN &lt;&lt;</w:t>
+        <w:t>Anggota / NIDN &lt;&lt;</w:t>
       </w:r>
       <w:proofErr w:type="spellStart"/>
       <w:r>

</xml_diff>

<commit_message>
update seluruh template anggota .dox
</commit_message>
<xml_diff>
--- a/templates/Halaman Pengesahan.docx
+++ b/templates/Halaman Pengesahan.docx
@@ -1,6 +1,6 @@
 
 <file path=word/document.xml><?xml version="1.0" encoding="utf-8"?>
-<w:document xmlns:wpc="http://schemas.microsoft.com/office/word/2010/wordprocessingCanvas" xmlns:cx="http://schemas.microsoft.com/office/drawing/2014/chartex" xmlns:cx1="http://schemas.microsoft.com/office/drawing/2015/9/8/chartex" xmlns:cx2="http://schemas.microsoft.com/office/drawing/2015/10/21/chartex" xmlns:cx3="http://schemas.microsoft.com/office/drawing/2016/5/9/chartex" xmlns:cx4="http://schemas.microsoft.com/office/drawing/2016/5/10/chartex" xmlns:cx5="http://schemas.microsoft.com/office/drawing/2016/5/11/chartex" xmlns:cx6="http://schemas.microsoft.com/office/drawing/2016/5/12/chartex" xmlns:cx7="http://schemas.microsoft.com/office/drawing/2016/5/13/chartex" xmlns:cx8="http://schemas.microsoft.com/office/drawing/2016/5/14/chartex" xmlns:mc="http://schemas.openxmlformats.org/markup-compatibility/2006" xmlns:aink="http://schemas.microsoft.com/office/drawing/2016/ink" xmlns:am3d="http://schemas.microsoft.com/office/drawing/2017/model3d" xmlns:o="urn:schemas-microsoft-com:office:office" xmlns:r="http://schemas.openxmlformats.org/officeDocument/2006/relationships" xmlns:m="http://schemas.openxmlformats.org/officeDocument/2006/math" xmlns:v="urn:schemas-microsoft-com:vml" xmlns:wp14="http://schemas.microsoft.com/office/word/2010/wordprocessingDrawing" xmlns:wp="http://schemas.openxmlformats.org/drawingml/2006/wordprocessingDrawing" xmlns:w10="urn:schemas-microsoft-com:office:word" xmlns:w="http://schemas.openxmlformats.org/wordprocessingml/2006/main" xmlns:w14="http://schemas.microsoft.com/office/word/2010/wordml" xmlns:w15="http://schemas.microsoft.com/office/word/2012/wordml" xmlns:w16cex="http://schemas.microsoft.com/office/word/2018/wordml/cex" xmlns:w16cid="http://schemas.microsoft.com/office/word/2016/wordml/cid" xmlns:w16="http://schemas.microsoft.com/office/word/2018/wordml" xmlns:w16sdtdh="http://schemas.microsoft.com/office/word/2020/wordml/sdtdatahash" xmlns:w16se="http://schemas.microsoft.com/office/word/2015/wordml/symex" xmlns:wpg="http://schemas.microsoft.com/office/word/2010/wordprocessingGroup" xmlns:wpi="http://schemas.microsoft.com/office/word/2010/wordprocessingInk" xmlns:wne="http://schemas.microsoft.com/office/word/2006/wordml" xmlns:wps="http://schemas.microsoft.com/office/word/2010/wordprocessingShape" mc:Ignorable="w14 w15 w16se w16cid w16 w16cex w16sdtdh wp14">
+<w:document xmlns:wpc="http://schemas.microsoft.com/office/word/2010/wordprocessingCanvas" xmlns:cx="http://schemas.microsoft.com/office/drawing/2014/chartex" xmlns:cx1="http://schemas.microsoft.com/office/drawing/2015/9/8/chartex" xmlns:cx2="http://schemas.microsoft.com/office/drawing/2015/10/21/chartex" xmlns:cx3="http://schemas.microsoft.com/office/drawing/2016/5/9/chartex" xmlns:cx4="http://schemas.microsoft.com/office/drawing/2016/5/10/chartex" xmlns:cx5="http://schemas.microsoft.com/office/drawing/2016/5/11/chartex" xmlns:cx6="http://schemas.microsoft.com/office/drawing/2016/5/12/chartex" xmlns:cx7="http://schemas.microsoft.com/office/drawing/2016/5/13/chartex" xmlns:cx8="http://schemas.microsoft.com/office/drawing/2016/5/14/chartex" xmlns:mc="http://schemas.openxmlformats.org/markup-compatibility/2006" xmlns:aink="http://schemas.microsoft.com/office/drawing/2016/ink" xmlns:am3d="http://schemas.microsoft.com/office/drawing/2017/model3d" xmlns:o="urn:schemas-microsoft-com:office:office" xmlns:oel="http://schemas.microsoft.com/office/2019/extlst" xmlns:r="http://schemas.openxmlformats.org/officeDocument/2006/relationships" xmlns:m="http://schemas.openxmlformats.org/officeDocument/2006/math" xmlns:v="urn:schemas-microsoft-com:vml" xmlns:wp14="http://schemas.microsoft.com/office/word/2010/wordprocessingDrawing" xmlns:wp="http://schemas.openxmlformats.org/drawingml/2006/wordprocessingDrawing" xmlns:w10="urn:schemas-microsoft-com:office:word" xmlns:w="http://schemas.openxmlformats.org/wordprocessingml/2006/main" xmlns:w14="http://schemas.microsoft.com/office/word/2010/wordml" xmlns:w15="http://schemas.microsoft.com/office/word/2012/wordml" xmlns:w16cex="http://schemas.microsoft.com/office/word/2018/wordml/cex" xmlns:w16cid="http://schemas.microsoft.com/office/word/2016/wordml/cid" xmlns:w16="http://schemas.microsoft.com/office/word/2018/wordml" xmlns:w16du="http://schemas.microsoft.com/office/word/2023/wordml/word16du" xmlns:w16sdtdh="http://schemas.microsoft.com/office/word/2020/wordml/sdtdatahash" xmlns:w16sdtfl="http://schemas.microsoft.com/office/word/2024/wordml/sdtformatlock" xmlns:w16se="http://schemas.microsoft.com/office/word/2015/wordml/symex" xmlns:wpg="http://schemas.microsoft.com/office/word/2010/wordprocessingGroup" xmlns:wpi="http://schemas.microsoft.com/office/word/2010/wordprocessingInk" xmlns:wne="http://schemas.microsoft.com/office/word/2006/wordml" xmlns:wps="http://schemas.microsoft.com/office/word/2010/wordprocessingShape" mc:Ignorable="w14 w15 w16se w16cid w16 w16cex w16sdtdh w16sdtfl w16du wp14">
   <w:body>
     <w:p>
       <w:pPr>
@@ -543,8 +543,9 @@
           <w:szCs w:val="24"/>
           <w:lang w:val="en-US"/>
         </w:rPr>
-        <w:t>&lt;&lt;#anggota&gt;&gt;</w:t>
-      </w:r>
+        <w:t>&lt;&lt;#anggota&gt;&gt;Anggota / NIDN &lt;&lt;</w:t>
+      </w:r>
+      <w:proofErr w:type="spellStart"/>
       <w:r>
         <w:rPr>
           <w:rFonts w:ascii="Times New Roman" w:eastAsia="Times New Roman" w:hAnsi="Times New Roman" w:cs="Times New Roman"/>
@@ -552,7 +553,36 @@
           <w:szCs w:val="24"/>
           <w:lang w:val="en-US"/>
         </w:rPr>
-        <w:t>Anggota / NIDN &lt;&lt;</w:t>
+        <w:t>nomor</w:t>
+      </w:r>
+      <w:proofErr w:type="spellEnd"/>
+      <w:r>
+        <w:rPr>
+          <w:rFonts w:ascii="Times New Roman" w:eastAsia="Times New Roman" w:hAnsi="Times New Roman" w:cs="Times New Roman"/>
+          <w:sz w:val="24"/>
+          <w:szCs w:val="24"/>
+          <w:lang w:val="en-US"/>
+        </w:rPr>
+        <w:t>&gt;&gt;</w:t>
+      </w:r>
+      <w:r>
+        <w:rPr>
+          <w:rFonts w:ascii="Times New Roman" w:eastAsia="Times New Roman" w:hAnsi="Times New Roman" w:cs="Times New Roman"/>
+          <w:sz w:val="24"/>
+          <w:szCs w:val="24"/>
+          <w:lang w:val="en-US"/>
+        </w:rPr>
+        <w:tab/>
+      </w:r>
+      <w:r>
+        <w:rPr>
+          <w:rFonts w:ascii="Times New Roman" w:eastAsia="Times New Roman" w:hAnsi="Times New Roman" w:cs="Times New Roman"/>
+          <w:sz w:val="24"/>
+          <w:szCs w:val="24"/>
+          <w:lang w:val="en-US"/>
+        </w:rPr>
+        <w:tab/>
+        <w:t>: &lt;&lt;name&gt;&gt; / &lt;&lt;</w:t>
       </w:r>
       <w:proofErr w:type="spellStart"/>
       <w:r>
@@ -562,7 +592,7 @@
           <w:szCs w:val="24"/>
           <w:lang w:val="en-US"/>
         </w:rPr>
-        <w:t>nomor</w:t>
+        <w:t>nidn</w:t>
       </w:r>
       <w:proofErr w:type="spellEnd"/>
       <w:r>
@@ -581,37 +611,8 @@
           <w:szCs w:val="24"/>
           <w:lang w:val="en-US"/>
         </w:rPr>
-        <w:tab/>
-        <w:t xml:space="preserve">: </w:t>
-      </w:r>
-      <w:r>
-        <w:rPr>
-          <w:rFonts w:ascii="Times New Roman" w:eastAsia="Times New Roman" w:hAnsi="Times New Roman" w:cs="Times New Roman"/>
-          <w:sz w:val="24"/>
-          <w:szCs w:val="24"/>
-          <w:lang w:val="en-US"/>
-        </w:rPr>
-        <w:t>&lt;&lt;name&gt;&gt; / &lt;&lt;</w:t>
-      </w:r>
-      <w:proofErr w:type="spellStart"/>
-      <w:r>
-        <w:rPr>
-          <w:rFonts w:ascii="Times New Roman" w:eastAsia="Times New Roman" w:hAnsi="Times New Roman" w:cs="Times New Roman"/>
-          <w:sz w:val="24"/>
-          <w:szCs w:val="24"/>
-          <w:lang w:val="en-US"/>
-        </w:rPr>
-        <w:t>nidn</w:t>
-      </w:r>
-      <w:proofErr w:type="spellEnd"/>
-      <w:r>
-        <w:rPr>
-          <w:rFonts w:ascii="Times New Roman" w:eastAsia="Times New Roman" w:hAnsi="Times New Roman" w:cs="Times New Roman"/>
-          <w:sz w:val="24"/>
-          <w:szCs w:val="24"/>
-          <w:lang w:val="en-US"/>
-        </w:rPr>
-        <w:t>&gt;&gt;&lt;&lt;/</w:t>
+        <w:br/>
+        <w:t>&lt;&lt;/</w:t>
       </w:r>
       <w:proofErr w:type="spellStart"/>
       <w:r>
@@ -1494,7 +1495,7 @@
 </file>
 
 <file path=word/styles.xml><?xml version="1.0" encoding="utf-8"?>
-<w:styles xmlns:mc="http://schemas.openxmlformats.org/markup-compatibility/2006" xmlns:r="http://schemas.openxmlformats.org/officeDocument/2006/relationships" xmlns:w="http://schemas.openxmlformats.org/wordprocessingml/2006/main" xmlns:w14="http://schemas.microsoft.com/office/word/2010/wordml" xmlns:w15="http://schemas.microsoft.com/office/word/2012/wordml" xmlns:w16cex="http://schemas.microsoft.com/office/word/2018/wordml/cex" xmlns:w16cid="http://schemas.microsoft.com/office/word/2016/wordml/cid" xmlns:w16="http://schemas.microsoft.com/office/word/2018/wordml" xmlns:w16sdtdh="http://schemas.microsoft.com/office/word/2020/wordml/sdtdatahash" xmlns:w16se="http://schemas.microsoft.com/office/word/2015/wordml/symex" mc:Ignorable="w14 w15 w16se w16cid w16 w16cex w16sdtdh">
+<w:styles xmlns:mc="http://schemas.openxmlformats.org/markup-compatibility/2006" xmlns:r="http://schemas.openxmlformats.org/officeDocument/2006/relationships" xmlns:w="http://schemas.openxmlformats.org/wordprocessingml/2006/main" xmlns:w14="http://schemas.microsoft.com/office/word/2010/wordml" xmlns:w15="http://schemas.microsoft.com/office/word/2012/wordml" xmlns:w16cex="http://schemas.microsoft.com/office/word/2018/wordml/cex" xmlns:w16cid="http://schemas.microsoft.com/office/word/2016/wordml/cid" xmlns:w16="http://schemas.microsoft.com/office/word/2018/wordml" xmlns:w16du="http://schemas.microsoft.com/office/word/2023/wordml/word16du" xmlns:w16sdtdh="http://schemas.microsoft.com/office/word/2020/wordml/sdtdatahash" xmlns:w16sdtfl="http://schemas.microsoft.com/office/word/2024/wordml/sdtformatlock" xmlns:w16se="http://schemas.microsoft.com/office/word/2015/wordml/symex" mc:Ignorable="w14 w15 w16se w16cid w16 w16cex w16sdtdh w16sdtfl w16du">
   <w:docDefaults>
     <w:rPrDefault>
       <w:rPr>
@@ -2008,7 +2009,6 @@
   <w:style w:type="character" w:default="1" w:styleId="DefaultParagraphFont">
     <w:name w:val="Default Paragraph Font"/>
     <w:uiPriority w:val="1"/>
-    <w:semiHidden/>
     <w:unhideWhenUsed/>
   </w:style>
   <w:style w:type="table" w:default="1" w:styleId="TableNormal">

</xml_diff>